<commit_message>
updated addMovie to include rating; added working rate input
</commit_message>
<xml_diff>
--- a/Movie_Library_UserStories.docx
+++ b/Movie_Library_UserStories.docx
@@ -397,7 +397,15 @@
       </w:r>
     </w:p>
     <w:p>
-      <w:r>
+      <w:pPr>
+        <w:rPr>
+          <w:highlight w:val="darkGreen"/>
+        </w:rPr>
+      </w:pPr>
+      <w:r>
+        <w:rPr>
+          <w:highlight w:val="darkGreen"/>
+        </w:rPr>
         <w:t>(5 points) As a film enthusiast, I want to be able to rate a movie on a scale from one to five.  
 </w:t>
       </w:r>

</xml_diff>